<commit_message>
Computer Simulation for report is added
</commit_message>
<xml_diff>
--- a/Reports/Computer Simulation.docx
+++ b/Reports/Computer Simulation.docx
@@ -576,6 +576,241 @@
       </w:r>
     </w:p>
     <w:p>
+      <w:r>
+        <w:rPr>
+          <w:noProof/>
+        </w:rPr>
+        <w:drawing>
+          <wp:inline distT="0" distB="0" distL="0" distR="0" wp14:anchorId="25DD76E2" wp14:editId="44910C6F">
+            <wp:extent cx="4579952" cy="3113378"/>
+            <wp:effectExtent l="0" t="0" r="0" b="0"/>
+            <wp:docPr id="9" name="Resim 9"/>
+            <wp:cNvGraphicFramePr>
+              <a:graphicFrameLocks xmlns:a="http://schemas.openxmlformats.org/drawingml/2006/main" noChangeAspect="1"/>
+            </wp:cNvGraphicFramePr>
+            <a:graphic xmlns:a="http://schemas.openxmlformats.org/drawingml/2006/main">
+              <a:graphicData uri="http://schemas.openxmlformats.org/drawingml/2006/picture">
+                <pic:pic xmlns:pic="http://schemas.openxmlformats.org/drawingml/2006/picture">
+                  <pic:nvPicPr>
+                    <pic:cNvPr id="1" name=""/>
+                    <pic:cNvPicPr/>
+                  </pic:nvPicPr>
+                  <pic:blipFill>
+                    <a:blip r:embed="rId11"/>
+                    <a:stretch>
+                      <a:fillRect/>
+                    </a:stretch>
+                  </pic:blipFill>
+                  <pic:spPr>
+                    <a:xfrm>
+                      <a:off x="0" y="0"/>
+                      <a:ext cx="4580410" cy="3113689"/>
+                    </a:xfrm>
+                    <a:prstGeom prst="rect">
+                      <a:avLst/>
+                    </a:prstGeom>
+                  </pic:spPr>
+                </pic:pic>
+              </a:graphicData>
+            </a:graphic>
+          </wp:inline>
+        </w:drawing>
+      </w:r>
+    </w:p>
+    <w:p>
+      <w:r>
+        <w:rPr>
+          <w:noProof/>
+        </w:rPr>
+        <w:lastRenderedPageBreak/>
+        <w:drawing>
+          <wp:inline distT="0" distB="0" distL="0" distR="0" wp14:anchorId="0377F944" wp14:editId="0491C430">
+            <wp:extent cx="4969752" cy="2441051"/>
+            <wp:effectExtent l="0" t="0" r="2540" b="0"/>
+            <wp:docPr id="8" name="Resim 8"/>
+            <wp:cNvGraphicFramePr>
+              <a:graphicFrameLocks xmlns:a="http://schemas.openxmlformats.org/drawingml/2006/main" noChangeAspect="1"/>
+            </wp:cNvGraphicFramePr>
+            <a:graphic xmlns:a="http://schemas.openxmlformats.org/drawingml/2006/main">
+              <a:graphicData uri="http://schemas.openxmlformats.org/drawingml/2006/picture">
+                <pic:pic xmlns:pic="http://schemas.openxmlformats.org/drawingml/2006/picture">
+                  <pic:nvPicPr>
+                    <pic:cNvPr id="1" name=""/>
+                    <pic:cNvPicPr/>
+                  </pic:nvPicPr>
+                  <pic:blipFill>
+                    <a:blip r:embed="rId12"/>
+                    <a:stretch>
+                      <a:fillRect/>
+                    </a:stretch>
+                  </pic:blipFill>
+                  <pic:spPr>
+                    <a:xfrm>
+                      <a:off x="0" y="0"/>
+                      <a:ext cx="4978323" cy="2445261"/>
+                    </a:xfrm>
+                    <a:prstGeom prst="rect">
+                      <a:avLst/>
+                    </a:prstGeom>
+                  </pic:spPr>
+                </pic:pic>
+              </a:graphicData>
+            </a:graphic>
+          </wp:inline>
+        </w:drawing>
+      </w:r>
+    </w:p>
+    <w:p/>
+    <w:p>
+      <w:r>
+        <w:t xml:space="preserve">First 250 second, the duty cycle is 50 percent. Then, duty increased to 100 percent. The </w:t>
+      </w:r>
+      <w:r>
+        <w:t xml:space="preserve">changes at motor speed was observed at </w:t>
+      </w:r>
+      <w:r>
+        <w:rPr>
+          <w:highlight w:val="yellow"/>
+        </w:rPr>
+        <w:t>Figure X.</w:t>
+      </w:r>
+    </w:p>
+    <w:p/>
+    <w:p>
+      <w:pPr>
+        <w:rPr>
+          <w:b/>
+        </w:rPr>
+      </w:pPr>
+      <w:r>
+        <w:rPr>
+          <w:b/>
+        </w:rPr>
+        <w:t>Overall Simulation</w:t>
+      </w:r>
+    </w:p>
+    <w:p>
+      <w:pPr>
+        <w:rPr>
+          <w:b/>
+        </w:rPr>
+      </w:pPr>
+    </w:p>
+    <w:p>
+      <w:pPr>
+        <w:rPr>
+          <w:b/>
+        </w:rPr>
+      </w:pPr>
+      <w:r>
+        <w:rPr>
+          <w:noProof/>
+        </w:rPr>
+        <w:drawing>
+          <wp:inline distT="0" distB="0" distL="0" distR="0" wp14:anchorId="2D67A44E" wp14:editId="076DEE0F">
+            <wp:extent cx="5760720" cy="2790190"/>
+            <wp:effectExtent l="0" t="0" r="0" b="0"/>
+            <wp:docPr id="11" name="Resim 11"/>
+            <wp:cNvGraphicFramePr>
+              <a:graphicFrameLocks xmlns:a="http://schemas.openxmlformats.org/drawingml/2006/main" noChangeAspect="1"/>
+            </wp:cNvGraphicFramePr>
+            <a:graphic xmlns:a="http://schemas.openxmlformats.org/drawingml/2006/main">
+              <a:graphicData uri="http://schemas.openxmlformats.org/drawingml/2006/picture">
+                <pic:pic xmlns:pic="http://schemas.openxmlformats.org/drawingml/2006/picture">
+                  <pic:nvPicPr>
+                    <pic:cNvPr id="1" name=""/>
+                    <pic:cNvPicPr/>
+                  </pic:nvPicPr>
+                  <pic:blipFill>
+                    <a:blip r:embed="rId13"/>
+                    <a:stretch>
+                      <a:fillRect/>
+                    </a:stretch>
+                  </pic:blipFill>
+                  <pic:spPr>
+                    <a:xfrm>
+                      <a:off x="0" y="0"/>
+                      <a:ext cx="5760720" cy="2790190"/>
+                    </a:xfrm>
+                    <a:prstGeom prst="rect">
+                      <a:avLst/>
+                    </a:prstGeom>
+                  </pic:spPr>
+                </pic:pic>
+              </a:graphicData>
+            </a:graphic>
+          </wp:inline>
+        </w:drawing>
+      </w:r>
+    </w:p>
+    <w:p>
+      <w:pPr>
+        <w:rPr>
+          <w:b/>
+        </w:rPr>
+      </w:pPr>
+      <w:r>
+        <w:rPr>
+          <w:noProof/>
+        </w:rPr>
+        <w:lastRenderedPageBreak/>
+        <w:drawing>
+          <wp:inline distT="0" distB="0" distL="0" distR="0" wp14:anchorId="27ACF2B0" wp14:editId="71F61BDE">
+            <wp:extent cx="5760720" cy="2853055"/>
+            <wp:effectExtent l="0" t="0" r="0" b="4445"/>
+            <wp:docPr id="10" name="Resim 10"/>
+            <wp:cNvGraphicFramePr>
+              <a:graphicFrameLocks xmlns:a="http://schemas.openxmlformats.org/drawingml/2006/main" noChangeAspect="1"/>
+            </wp:cNvGraphicFramePr>
+            <a:graphic xmlns:a="http://schemas.openxmlformats.org/drawingml/2006/main">
+              <a:graphicData uri="http://schemas.openxmlformats.org/drawingml/2006/picture">
+                <pic:pic xmlns:pic="http://schemas.openxmlformats.org/drawingml/2006/picture">
+                  <pic:nvPicPr>
+                    <pic:cNvPr id="1" name=""/>
+                    <pic:cNvPicPr/>
+                  </pic:nvPicPr>
+                  <pic:blipFill>
+                    <a:blip r:embed="rId14"/>
+                    <a:stretch>
+                      <a:fillRect/>
+                    </a:stretch>
+                  </pic:blipFill>
+                  <pic:spPr>
+                    <a:xfrm>
+                      <a:off x="0" y="0"/>
+                      <a:ext cx="5760720" cy="2853055"/>
+                    </a:xfrm>
+                    <a:prstGeom prst="rect">
+                      <a:avLst/>
+                    </a:prstGeom>
+                  </pic:spPr>
+                </pic:pic>
+              </a:graphicData>
+            </a:graphic>
+          </wp:inline>
+        </w:drawing>
+      </w:r>
+    </w:p>
+    <w:p>
+      <w:pPr>
+        <w:rPr>
+          <w:b/>
+        </w:rPr>
+      </w:pPr>
+    </w:p>
+    <w:p>
+      <w:pPr>
+        <w:ind w:firstLine="708"/>
+      </w:pPr>
+      <w:r>
+        <w:t>At this setup, firstly the duty is zero and the DC link capacitance were charged and the speed of the motor is zero due to zero duty cycle.</w:t>
+      </w:r>
+      <w:r>
+        <w:t xml:space="preserve"> </w:t>
+      </w:r>
+      <w:r>
+        <w:t>Then, the duty increases to  100 percent and the speed of the motor increases.</w:t>
+      </w:r>
       <w:bookmarkStart w:id="0" w:name="_GoBack"/>
       <w:bookmarkEnd w:id="0"/>
     </w:p>

</xml_diff>